<commit_message>
Skyline: Fix Targeted MS/MS tutorial graph in all languages
</commit_message>
<xml_diff>
--- a/pwiz/pwiz_tools/Skyline/Documentation/Tutorials/Chinese/Skyline Targeted MSMS_zh-CHS.docx
+++ b/pwiz/pwiz_tools/Skyline/Documentation/Tutorials/Chinese/Skyline Targeted MSMS_zh-CHS.docx
@@ -9,8 +9,6 @@
           <w:rFonts w:ascii="SimSun" w:eastAsia="SimSun" w:hAnsi="SimSun"/>
         </w:rPr>
       </w:pPr>
-      <w:bookmarkStart w:id="0" w:name="_GoBack"/>
-      <w:bookmarkEnd w:id="0"/>
       <w:r>
         <w:rPr>
           <w:rFonts w:ascii="SimSun" w:eastAsia="SimSun" w:hAnsi="SimSun"/>
@@ -4909,9 +4907,9 @@
         <w:lastRenderedPageBreak/>
         <w:drawing>
           <wp:inline distT="0" distB="0" distL="0" distR="0">
-            <wp:extent cx="5353050" cy="3962400"/>
+            <wp:extent cx="5343525" cy="3867150"/>
             <wp:effectExtent l="0" t="0" r="0" b="0"/>
-            <wp:docPr id="1" name="Picture 1"/>
+            <wp:docPr id="5" name="Picture 5"/>
             <wp:cNvGraphicFramePr>
               <a:graphicFrameLocks xmlns:a="http://schemas.openxmlformats.org/drawingml/2006/main" noChangeAspect="1"/>
             </wp:cNvGraphicFramePr>
@@ -4940,7 +4938,7 @@
                   <pic:spPr bwMode="auto">
                     <a:xfrm>
                       <a:off x="0" y="0"/>
-                      <a:ext cx="5353050" cy="3962400"/>
+                      <a:ext cx="5343525" cy="3867150"/>
                     </a:xfrm>
                     <a:prstGeom prst="rect">
                       <a:avLst/>
@@ -4956,6 +4954,8 @@
           </wp:inline>
         </w:drawing>
       </w:r>
+      <w:bookmarkStart w:id="0" w:name="_GoBack"/>
+      <w:bookmarkEnd w:id="0"/>
     </w:p>
     <w:p>
       <w:pPr>
@@ -8667,7 +8667,7 @@
         <w:noProof/>
         <w:lang w:val="zh-CN"/>
       </w:rPr>
-      <w:t>2</w:t>
+      <w:t>27</w:t>
     </w:r>
     <w:r>
       <w:rPr>
@@ -15205,7 +15205,7 @@
 </file>
 
 <file path=customXml/itemProps1.xml><?xml version="1.0" encoding="utf-8"?>
-<ds:datastoreItem xmlns:ds="http://schemas.openxmlformats.org/officeDocument/2006/customXml" ds:itemID="{D84D75A8-27D0-48B9-A56F-0D146B4FD497}">
+<ds:datastoreItem xmlns:ds="http://schemas.openxmlformats.org/officeDocument/2006/customXml" ds:itemID="{7E2FDDDC-2916-4454-8F27-B07B3A2EDF3E}">
   <ds:schemaRefs>
     <ds:schemaRef ds:uri="http://schemas.openxmlformats.org/officeDocument/2006/bibliography"/>
   </ds:schemaRefs>

</xml_diff>